<commit_message>
nmv 21 07 2023
</commit_message>
<xml_diff>
--- a/TS Jatai Ghanam Project/TS 2.4/TS 2.4 Jatai Malayalam Corrections.docx
+++ b/TS Jatai Ghanam Project/TS 2.4/TS 2.4 Jatai Malayalam Corrections.docx
@@ -154,27 +154,7 @@
           <w:sz w:val="28"/>
           <w:szCs w:val="32"/>
         </w:rPr>
-        <w:t>(</w:t>
-      </w:r>
-      <w:proofErr w:type="gramStart"/>
-      <w:r>
-        <w:rPr>
-          <w:b/>
-          <w:bCs/>
-          <w:sz w:val="28"/>
-          <w:szCs w:val="32"/>
-        </w:rPr>
-        <w:t>ignore</w:t>
-      </w:r>
-      <w:proofErr w:type="gramEnd"/>
-      <w:r>
-        <w:rPr>
-          <w:b/>
-          <w:bCs/>
-          <w:sz w:val="28"/>
-          <w:szCs w:val="32"/>
-        </w:rPr>
-        <w:t xml:space="preserve"> those which are already incorporated in your book’s version and date)</w:t>
+        <w:t>(ignore those which are already incorporated in your book’s version and date)</w:t>
       </w:r>
     </w:p>
     <w:tbl>
@@ -387,19 +367,8 @@
                 <w:sz w:val="32"/>
                 <w:szCs w:val="40"/>
               </w:rPr>
-              <w:t>)</w:t>
-            </w:r>
-            <w:proofErr w:type="gramStart"/>
-            <w:r>
-              <w:rPr>
-                <w:rFonts w:ascii="BRH Malayalam Extra" w:hAnsi="BRH Malayalam Extra" w:cs="BRH Malayalam Extra"/>
-                <w:color w:val="000000"/>
-                <w:sz w:val="32"/>
-                <w:szCs w:val="40"/>
-              </w:rPr>
-              <w:t>-  A</w:t>
-            </w:r>
-            <w:proofErr w:type="gramEnd"/>
+              <w:t>)-  A</w:t>
+            </w:r>
             <w:r>
               <w:rPr>
                 <w:rFonts w:ascii="BRH Malayalam Extra" w:hAnsi="BRH Malayalam Extra" w:cs="BRH Malayalam Extra"/>
@@ -727,19 +696,8 @@
                 <w:sz w:val="32"/>
                 <w:szCs w:val="40"/>
               </w:rPr>
-              <w:t>)</w:t>
-            </w:r>
-            <w:proofErr w:type="gramStart"/>
-            <w:r>
-              <w:rPr>
-                <w:rFonts w:ascii="BRH Malayalam Extra" w:hAnsi="BRH Malayalam Extra" w:cs="BRH Malayalam Extra"/>
-                <w:color w:val="000000"/>
-                <w:sz w:val="32"/>
-                <w:szCs w:val="40"/>
-              </w:rPr>
-              <w:t>-  A</w:t>
-            </w:r>
-            <w:proofErr w:type="gramEnd"/>
+              <w:t>)-  A</w:t>
+            </w:r>
             <w:r>
               <w:rPr>
                 <w:rFonts w:ascii="BRH Malayalam Extra" w:hAnsi="BRH Malayalam Extra" w:cs="BRH Malayalam Extra"/>
@@ -1069,19 +1027,8 @@
                 <w:sz w:val="32"/>
                 <w:szCs w:val="40"/>
               </w:rPr>
-              <w:t>)</w:t>
-            </w:r>
-            <w:proofErr w:type="gramStart"/>
-            <w:r>
-              <w:rPr>
-                <w:rFonts w:ascii="BRH Malayalam Extra" w:hAnsi="BRH Malayalam Extra" w:cs="BRH Malayalam Extra"/>
-                <w:color w:val="000000"/>
-                <w:sz w:val="32"/>
-                <w:szCs w:val="40"/>
-              </w:rPr>
-              <w:t>-  C</w:t>
-            </w:r>
-            <w:proofErr w:type="gramEnd"/>
+              <w:t>)-  C</w:t>
+            </w:r>
             <w:r>
               <w:rPr>
                 <w:rFonts w:ascii="BRH Malayalam Extra" w:hAnsi="BRH Malayalam Extra" w:cs="BRH Malayalam Extra"/>
@@ -1509,19 +1456,8 @@
                 <w:sz w:val="32"/>
                 <w:szCs w:val="40"/>
               </w:rPr>
-              <w:t>)</w:t>
-            </w:r>
-            <w:proofErr w:type="gramStart"/>
-            <w:r>
-              <w:rPr>
-                <w:rFonts w:ascii="BRH Malayalam Extra" w:hAnsi="BRH Malayalam Extra" w:cs="BRH Malayalam Extra"/>
-                <w:color w:val="000000"/>
-                <w:sz w:val="32"/>
-                <w:szCs w:val="40"/>
-              </w:rPr>
-              <w:t>-  C</w:t>
-            </w:r>
-            <w:proofErr w:type="gramEnd"/>
+              <w:t>)-  C</w:t>
+            </w:r>
             <w:r>
               <w:rPr>
                 <w:rFonts w:ascii="BRH Malayalam Extra" w:hAnsi="BRH Malayalam Extra" w:cs="BRH Malayalam Extra"/>
@@ -1867,19 +1803,8 @@
                 <w:sz w:val="32"/>
                 <w:szCs w:val="40"/>
               </w:rPr>
-              <w:t>)</w:t>
-            </w:r>
-            <w:proofErr w:type="gramStart"/>
-            <w:r>
-              <w:rPr>
-                <w:rFonts w:ascii="BRH Malayalam Extra" w:hAnsi="BRH Malayalam Extra" w:cs="BRH Malayalam Extra"/>
-                <w:color w:val="000000"/>
-                <w:sz w:val="32"/>
-                <w:szCs w:val="40"/>
-              </w:rPr>
-              <w:t>-  C</w:t>
-            </w:r>
-            <w:proofErr w:type="gramEnd"/>
+              <w:t>)-  C</w:t>
+            </w:r>
             <w:r>
               <w:rPr>
                 <w:rFonts w:ascii="BRH Malayalam Extra" w:hAnsi="BRH Malayalam Extra" w:cs="BRH Malayalam Extra"/>
@@ -2256,19 +2181,8 @@
                 <w:sz w:val="32"/>
                 <w:szCs w:val="40"/>
               </w:rPr>
-              <w:t>)</w:t>
-            </w:r>
-            <w:proofErr w:type="gramStart"/>
-            <w:r>
-              <w:rPr>
-                <w:rFonts w:ascii="BRH Malayalam Extra" w:hAnsi="BRH Malayalam Extra" w:cs="BRH Malayalam Extra"/>
-                <w:color w:val="000000"/>
-                <w:sz w:val="32"/>
-                <w:szCs w:val="40"/>
-              </w:rPr>
-              <w:t>-  C</w:t>
-            </w:r>
-            <w:proofErr w:type="gramEnd"/>
+              <w:t>)-  C</w:t>
+            </w:r>
             <w:r>
               <w:rPr>
                 <w:rFonts w:ascii="BRH Malayalam Extra" w:hAnsi="BRH Malayalam Extra" w:cs="BRH Malayalam Extra"/>
@@ -2586,27 +2500,7 @@
                 <w:sz w:val="32"/>
                 <w:szCs w:val="40"/>
               </w:rPr>
-              <w:t>)</w:t>
-            </w:r>
-            <w:proofErr w:type="gramStart"/>
-            <w:r>
-              <w:rPr>
-                <w:rFonts w:ascii="BRH Malayalam Extra" w:hAnsi="BRH Malayalam Extra" w:cs="BRH Malayalam Extra"/>
-                <w:color w:val="000000"/>
-                <w:sz w:val="32"/>
-                <w:szCs w:val="40"/>
-              </w:rPr>
-              <w:t>-  CöÉx</w:t>
-            </w:r>
-            <w:proofErr w:type="gramEnd"/>
-            <w:r>
-              <w:rPr>
-                <w:rFonts w:ascii="BRH Malayalam Extra" w:hAnsi="BRH Malayalam Extra" w:cs="BRH Malayalam Extra"/>
-                <w:color w:val="000000"/>
-                <w:sz w:val="32"/>
-                <w:szCs w:val="40"/>
-              </w:rPr>
-              <w:t>—j | A</w:t>
+              <w:t>)-  CöÉx—j | A</w:t>
             </w:r>
             <w:r>
               <w:rPr>
@@ -2684,27 +2578,7 @@
                 <w:sz w:val="32"/>
                 <w:szCs w:val="40"/>
               </w:rPr>
-              <w:t>CöÉx—jx (³</w:t>
-            </w:r>
-            <w:proofErr w:type="gramStart"/>
-            <w:r>
-              <w:rPr>
-                <w:rFonts w:ascii="BRH Malayalam Extra" w:hAnsi="BRH Malayalam Extra" w:cs="BRH Malayalam Extra"/>
-                <w:color w:val="000000"/>
-                <w:sz w:val="32"/>
-                <w:szCs w:val="40"/>
-              </w:rPr>
-              <w:t>§)¥</w:t>
-            </w:r>
-            <w:proofErr w:type="gramEnd"/>
-            <w:r>
-              <w:rPr>
-                <w:rFonts w:ascii="BRH Malayalam Extra" w:hAnsi="BRH Malayalam Extra" w:cs="BRH Malayalam Extra"/>
-                <w:color w:val="000000"/>
-                <w:sz w:val="32"/>
-                <w:szCs w:val="40"/>
-              </w:rPr>
-              <w:t>tx</w:t>
+              <w:t>CöÉx—jx (³§)¥tx</w:t>
             </w:r>
             <w:r>
               <w:rPr>
@@ -2819,27 +2693,7 @@
                 <w:sz w:val="32"/>
                 <w:szCs w:val="40"/>
               </w:rPr>
-              <w:t>¥jöÉx—jx (³</w:t>
-            </w:r>
-            <w:proofErr w:type="gramStart"/>
-            <w:r>
-              <w:rPr>
-                <w:rFonts w:ascii="BRH Malayalam Extra" w:hAnsi="BRH Malayalam Extra" w:cs="BRH Malayalam Extra"/>
-                <w:color w:val="000000"/>
-                <w:sz w:val="32"/>
-                <w:szCs w:val="40"/>
-              </w:rPr>
-              <w:t>§)¥</w:t>
-            </w:r>
-            <w:proofErr w:type="gramEnd"/>
-            <w:r>
-              <w:rPr>
-                <w:rFonts w:ascii="BRH Malayalam Extra" w:hAnsi="BRH Malayalam Extra" w:cs="BRH Malayalam Extra"/>
-                <w:color w:val="000000"/>
-                <w:sz w:val="32"/>
-                <w:szCs w:val="40"/>
-              </w:rPr>
-              <w:t>tx</w:t>
+              <w:t>¥jöÉx—jx (³§)¥tx</w:t>
             </w:r>
             <w:r>
               <w:rPr>
@@ -2983,19 +2837,8 @@
                 <w:sz w:val="32"/>
                 <w:szCs w:val="40"/>
               </w:rPr>
-              <w:t>)</w:t>
-            </w:r>
-            <w:proofErr w:type="gramStart"/>
-            <w:r>
-              <w:rPr>
-                <w:rFonts w:ascii="BRH Malayalam Extra" w:hAnsi="BRH Malayalam Extra" w:cs="BRH Malayalam Extra"/>
-                <w:color w:val="000000"/>
-                <w:sz w:val="32"/>
-                <w:szCs w:val="40"/>
-              </w:rPr>
-              <w:t>-  A</w:t>
-            </w:r>
-            <w:proofErr w:type="gramEnd"/>
+              <w:t>)-  A</w:t>
+            </w:r>
             <w:r>
               <w:rPr>
                 <w:rFonts w:ascii="BRH Malayalam Extra" w:hAnsi="BRH Malayalam Extra" w:cs="BRH Malayalam Extra"/>
@@ -4278,19 +4121,8 @@
                 <w:sz w:val="32"/>
                 <w:szCs w:val="40"/>
               </w:rPr>
-              <w:t>)</w:t>
-            </w:r>
-            <w:proofErr w:type="gramStart"/>
-            <w:r>
-              <w:rPr>
-                <w:rFonts w:ascii="BRH Malayalam Extra" w:hAnsi="BRH Malayalam Extra" w:cs="BRH Malayalam Extra"/>
-                <w:color w:val="000000"/>
-                <w:sz w:val="32"/>
-                <w:szCs w:val="40"/>
-              </w:rPr>
-              <w:t>-  dy</w:t>
-            </w:r>
-            <w:proofErr w:type="gramEnd"/>
+              <w:t>)-  dy</w:t>
+            </w:r>
             <w:r>
               <w:rPr>
                 <w:rFonts w:ascii="BRH Malayalam Extra" w:hAnsi="BRH Malayalam Extra" w:cs="BRH Malayalam Extra"/>
@@ -4630,19 +4462,8 @@
                 <w:sz w:val="32"/>
                 <w:szCs w:val="40"/>
               </w:rPr>
-              <w:t>)</w:t>
-            </w:r>
-            <w:proofErr w:type="gramStart"/>
-            <w:r>
-              <w:rPr>
-                <w:rFonts w:ascii="BRH Malayalam Extra" w:hAnsi="BRH Malayalam Extra" w:cs="BRH Malayalam Extra"/>
-                <w:color w:val="000000"/>
-                <w:sz w:val="32"/>
-                <w:szCs w:val="40"/>
-              </w:rPr>
-              <w:t>-  dy</w:t>
-            </w:r>
-            <w:proofErr w:type="gramEnd"/>
+              <w:t>)-  dy</w:t>
+            </w:r>
             <w:r>
               <w:rPr>
                 <w:rFonts w:ascii="BRH Malayalam Extra" w:hAnsi="BRH Malayalam Extra" w:cs="BRH Malayalam Extra"/>
@@ -4721,17 +4542,7 @@
                 <w:sz w:val="32"/>
                 <w:szCs w:val="40"/>
               </w:rPr>
-              <w:t>© d(³</w:t>
-            </w:r>
-            <w:proofErr w:type="gramStart"/>
-            <w:r>
-              <w:rPr>
-                <w:rFonts w:ascii="BRH Malayalam Extra" w:hAnsi="BRH Malayalam Extra" w:cs="BRH Malayalam Extra"/>
-                <w:color w:val="000000"/>
-                <w:sz w:val="32"/>
-                <w:szCs w:val="40"/>
-              </w:rPr>
-              <w:t>§)</w:t>
+              <w:t>© d(³§)</w:t>
             </w:r>
             <w:r>
               <w:rPr>
@@ -4743,7 +4554,6 @@
               </w:rPr>
               <w:t>t</w:t>
             </w:r>
-            <w:proofErr w:type="gramEnd"/>
             <w:r>
               <w:rPr>
                 <w:rFonts w:ascii="BRH Malayalam Extra" w:hAnsi="BRH Malayalam Extra" w:cs="BRH Malayalam Extra"/>
@@ -4991,27 +4801,7 @@
                 <w:sz w:val="32"/>
                 <w:szCs w:val="40"/>
               </w:rPr>
-              <w:t>)</w:t>
-            </w:r>
-            <w:proofErr w:type="gramStart"/>
-            <w:r>
-              <w:rPr>
-                <w:rFonts w:ascii="BRH Malayalam Extra" w:hAnsi="BRH Malayalam Extra" w:cs="BRH Malayalam Extra"/>
-                <w:color w:val="000000"/>
-                <w:sz w:val="32"/>
-                <w:szCs w:val="40"/>
-              </w:rPr>
-              <w:t>-  CöÉx</w:t>
-            </w:r>
-            <w:proofErr w:type="gramEnd"/>
-            <w:r>
-              <w:rPr>
-                <w:rFonts w:ascii="BRH Malayalam Extra" w:hAnsi="BRH Malayalam Extra" w:cs="BRH Malayalam Extra"/>
-                <w:color w:val="000000"/>
-                <w:sz w:val="32"/>
-                <w:szCs w:val="40"/>
-              </w:rPr>
-              <w:t>—j | A</w:t>
+              <w:t>)-  CöÉx—j | A</w:t>
             </w:r>
             <w:r>
               <w:rPr>
@@ -5089,27 +4879,7 @@
                 <w:sz w:val="32"/>
                 <w:szCs w:val="40"/>
               </w:rPr>
-              <w:t>CöÉx—jx (³</w:t>
-            </w:r>
-            <w:proofErr w:type="gramStart"/>
-            <w:r>
-              <w:rPr>
-                <w:rFonts w:ascii="BRH Malayalam Extra" w:hAnsi="BRH Malayalam Extra" w:cs="BRH Malayalam Extra"/>
-                <w:color w:val="000000"/>
-                <w:sz w:val="32"/>
-                <w:szCs w:val="40"/>
-              </w:rPr>
-              <w:t>§)¥</w:t>
-            </w:r>
-            <w:proofErr w:type="gramEnd"/>
-            <w:r>
-              <w:rPr>
-                <w:rFonts w:ascii="BRH Malayalam Extra" w:hAnsi="BRH Malayalam Extra" w:cs="BRH Malayalam Extra"/>
-                <w:color w:val="000000"/>
-                <w:sz w:val="32"/>
-                <w:szCs w:val="40"/>
-              </w:rPr>
-              <w:t>tx</w:t>
+              <w:t>CöÉx—jx (³§)¥tx</w:t>
             </w:r>
             <w:r>
               <w:rPr>
@@ -5233,27 +5003,7 @@
                 <w:sz w:val="32"/>
                 <w:szCs w:val="40"/>
               </w:rPr>
-              <w:t>x—jx (³</w:t>
-            </w:r>
-            <w:proofErr w:type="gramStart"/>
-            <w:r>
-              <w:rPr>
-                <w:rFonts w:ascii="BRH Malayalam Extra" w:hAnsi="BRH Malayalam Extra" w:cs="BRH Malayalam Extra"/>
-                <w:color w:val="000000"/>
-                <w:sz w:val="32"/>
-                <w:szCs w:val="40"/>
-              </w:rPr>
-              <w:t>§)¥</w:t>
-            </w:r>
-            <w:proofErr w:type="gramEnd"/>
-            <w:r>
-              <w:rPr>
-                <w:rFonts w:ascii="BRH Malayalam Extra" w:hAnsi="BRH Malayalam Extra" w:cs="BRH Malayalam Extra"/>
-                <w:color w:val="000000"/>
-                <w:sz w:val="32"/>
-                <w:szCs w:val="40"/>
-              </w:rPr>
-              <w:t>tx</w:t>
+              <w:t>x—jx (³§)¥tx</w:t>
             </w:r>
             <w:r>
               <w:rPr>
@@ -5397,19 +5147,8 @@
                 <w:sz w:val="32"/>
                 <w:szCs w:val="40"/>
               </w:rPr>
-              <w:t>)</w:t>
-            </w:r>
-            <w:proofErr w:type="gramStart"/>
-            <w:r>
-              <w:rPr>
-                <w:rFonts w:ascii="BRH Malayalam Extra" w:hAnsi="BRH Malayalam Extra" w:cs="BRH Malayalam Extra"/>
-                <w:color w:val="000000"/>
-                <w:sz w:val="32"/>
-                <w:szCs w:val="40"/>
-              </w:rPr>
-              <w:t>-  A</w:t>
-            </w:r>
-            <w:proofErr w:type="gramEnd"/>
+              <w:t>)-  A</w:t>
+            </w:r>
             <w:r>
               <w:rPr>
                 <w:rFonts w:ascii="BRH Malayalam Extra" w:hAnsi="BRH Malayalam Extra" w:cs="BRH Malayalam Extra"/>
@@ -5611,27 +5350,7 @@
                 <w:sz w:val="32"/>
                 <w:szCs w:val="40"/>
               </w:rPr>
-              <w:t>Wxq— i(³</w:t>
-            </w:r>
-            <w:proofErr w:type="gramStart"/>
-            <w:r>
-              <w:rPr>
-                <w:rFonts w:ascii="BRH Malayalam Extra" w:hAnsi="BRH Malayalam Extra" w:cs="BRH Malayalam Extra"/>
-                <w:color w:val="000000"/>
-                <w:sz w:val="32"/>
-                <w:szCs w:val="40"/>
-              </w:rPr>
-              <w:t>§)¥</w:t>
-            </w:r>
-            <w:proofErr w:type="gramEnd"/>
-            <w:r>
-              <w:rPr>
-                <w:rFonts w:ascii="BRH Malayalam Extra" w:hAnsi="BRH Malayalam Extra" w:cs="BRH Malayalam Extra"/>
-                <w:color w:val="000000"/>
-                <w:sz w:val="32"/>
-                <w:szCs w:val="40"/>
-              </w:rPr>
-              <w:t>tx</w:t>
+              <w:t>Wxq— i(³§)¥tx</w:t>
             </w:r>
             <w:r>
               <w:rPr>
@@ -5836,27 +5555,7 @@
                 <w:sz w:val="32"/>
                 <w:szCs w:val="40"/>
               </w:rPr>
-              <w:t>)</w:t>
-            </w:r>
-            <w:proofErr w:type="gramStart"/>
-            <w:r>
-              <w:rPr>
-                <w:rFonts w:ascii="BRH Malayalam Extra" w:hAnsi="BRH Malayalam Extra" w:cs="BRH Malayalam Extra"/>
-                <w:color w:val="000000"/>
-                <w:sz w:val="32"/>
-                <w:szCs w:val="40"/>
-              </w:rPr>
-              <w:t>-  CöÉx</w:t>
-            </w:r>
-            <w:proofErr w:type="gramEnd"/>
-            <w:r>
-              <w:rPr>
-                <w:rFonts w:ascii="BRH Malayalam Extra" w:hAnsi="BRH Malayalam Extra" w:cs="BRH Malayalam Extra"/>
-                <w:color w:val="000000"/>
-                <w:sz w:val="32"/>
-                <w:szCs w:val="40"/>
-              </w:rPr>
-              <w:t>—j | A</w:t>
+              <w:t>)-  CöÉx—j | A</w:t>
             </w:r>
             <w:r>
               <w:rPr>
@@ -5934,27 +5633,7 @@
                 <w:sz w:val="32"/>
                 <w:szCs w:val="40"/>
               </w:rPr>
-              <w:t>CöÉx—jx (³</w:t>
-            </w:r>
-            <w:proofErr w:type="gramStart"/>
-            <w:r>
-              <w:rPr>
-                <w:rFonts w:ascii="BRH Malayalam Extra" w:hAnsi="BRH Malayalam Extra" w:cs="BRH Malayalam Extra"/>
-                <w:color w:val="000000"/>
-                <w:sz w:val="32"/>
-                <w:szCs w:val="40"/>
-              </w:rPr>
-              <w:t>§)¥</w:t>
-            </w:r>
-            <w:proofErr w:type="gramEnd"/>
-            <w:r>
-              <w:rPr>
-                <w:rFonts w:ascii="BRH Malayalam Extra" w:hAnsi="BRH Malayalam Extra" w:cs="BRH Malayalam Extra"/>
-                <w:color w:val="000000"/>
-                <w:sz w:val="32"/>
-                <w:szCs w:val="40"/>
-              </w:rPr>
-              <w:t>tx</w:t>
+              <w:t>CöÉx—jx (³§)¥tx</w:t>
             </w:r>
             <w:r>
               <w:rPr>
@@ -6198,19 +5877,8 @@
                 <w:sz w:val="32"/>
                 <w:szCs w:val="40"/>
               </w:rPr>
-              <w:t>)</w:t>
-            </w:r>
-            <w:proofErr w:type="gramStart"/>
-            <w:r>
-              <w:rPr>
-                <w:rFonts w:ascii="BRH Malayalam Extra" w:hAnsi="BRH Malayalam Extra" w:cs="BRH Malayalam Extra"/>
-                <w:color w:val="000000"/>
-                <w:sz w:val="32"/>
-                <w:szCs w:val="40"/>
-              </w:rPr>
-              <w:t>-  A</w:t>
-            </w:r>
-            <w:proofErr w:type="gramEnd"/>
+              <w:t>)-  A</w:t>
+            </w:r>
             <w:r>
               <w:rPr>
                 <w:rFonts w:ascii="BRH Malayalam Extra" w:hAnsi="BRH Malayalam Extra" w:cs="BRH Malayalam Extra"/>
@@ -6436,27 +6104,7 @@
                 <w:sz w:val="32"/>
                 <w:szCs w:val="40"/>
               </w:rPr>
-              <w:t>i(³</w:t>
-            </w:r>
-            <w:proofErr w:type="gramStart"/>
-            <w:r>
-              <w:rPr>
-                <w:rFonts w:ascii="BRH Malayalam Extra" w:hAnsi="BRH Malayalam Extra" w:cs="BRH Malayalam Extra"/>
-                <w:color w:val="000000"/>
-                <w:sz w:val="32"/>
-                <w:szCs w:val="40"/>
-              </w:rPr>
-              <w:t>§)¥</w:t>
-            </w:r>
-            <w:proofErr w:type="gramEnd"/>
-            <w:r>
-              <w:rPr>
-                <w:rFonts w:ascii="BRH Malayalam Extra" w:hAnsi="BRH Malayalam Extra" w:cs="BRH Malayalam Extra"/>
-                <w:color w:val="000000"/>
-                <w:sz w:val="32"/>
-                <w:szCs w:val="40"/>
-              </w:rPr>
-              <w:t>tx</w:t>
+              <w:t>i(³§)¥tx</w:t>
             </w:r>
             <w:r>
               <w:rPr>
@@ -6665,27 +6313,7 @@
                 <w:sz w:val="32"/>
                 <w:szCs w:val="40"/>
               </w:rPr>
-              <w:t>)</w:t>
-            </w:r>
-            <w:proofErr w:type="gramStart"/>
-            <w:r>
-              <w:rPr>
-                <w:rFonts w:ascii="BRH Malayalam Extra" w:hAnsi="BRH Malayalam Extra" w:cs="BRH Malayalam Extra"/>
-                <w:color w:val="000000"/>
-                <w:sz w:val="32"/>
-                <w:szCs w:val="40"/>
-              </w:rPr>
-              <w:t>-  CöÉx</w:t>
-            </w:r>
-            <w:proofErr w:type="gramEnd"/>
-            <w:r>
-              <w:rPr>
-                <w:rFonts w:ascii="BRH Malayalam Extra" w:hAnsi="BRH Malayalam Extra" w:cs="BRH Malayalam Extra"/>
-                <w:color w:val="000000"/>
-                <w:sz w:val="32"/>
-                <w:szCs w:val="40"/>
-              </w:rPr>
-              <w:t>—j | A</w:t>
+              <w:t>)-  CöÉx—j | A</w:t>
             </w:r>
             <w:r>
               <w:rPr>
@@ -6763,27 +6391,7 @@
                 <w:sz w:val="32"/>
                 <w:szCs w:val="40"/>
               </w:rPr>
-              <w:t>CöÉx—jx (³</w:t>
-            </w:r>
-            <w:proofErr w:type="gramStart"/>
-            <w:r>
-              <w:rPr>
-                <w:rFonts w:ascii="BRH Malayalam Extra" w:hAnsi="BRH Malayalam Extra" w:cs="BRH Malayalam Extra"/>
-                <w:color w:val="000000"/>
-                <w:sz w:val="32"/>
-                <w:szCs w:val="40"/>
-              </w:rPr>
-              <w:t>§)¥</w:t>
-            </w:r>
-            <w:proofErr w:type="gramEnd"/>
-            <w:r>
-              <w:rPr>
-                <w:rFonts w:ascii="BRH Malayalam Extra" w:hAnsi="BRH Malayalam Extra" w:cs="BRH Malayalam Extra"/>
-                <w:color w:val="000000"/>
-                <w:sz w:val="32"/>
-                <w:szCs w:val="40"/>
-              </w:rPr>
-              <w:t>tx</w:t>
+              <w:t>CöÉx—jx (³§)¥tx</w:t>
             </w:r>
             <w:r>
               <w:rPr>
@@ -6907,27 +6515,7 @@
                 <w:sz w:val="32"/>
                 <w:szCs w:val="40"/>
               </w:rPr>
-              <w:t>x—jx (³</w:t>
-            </w:r>
-            <w:proofErr w:type="gramStart"/>
-            <w:r>
-              <w:rPr>
-                <w:rFonts w:ascii="BRH Malayalam Extra" w:hAnsi="BRH Malayalam Extra" w:cs="BRH Malayalam Extra"/>
-                <w:color w:val="000000"/>
-                <w:sz w:val="32"/>
-                <w:szCs w:val="40"/>
-              </w:rPr>
-              <w:t>§)¥</w:t>
-            </w:r>
-            <w:proofErr w:type="gramEnd"/>
-            <w:r>
-              <w:rPr>
-                <w:rFonts w:ascii="BRH Malayalam Extra" w:hAnsi="BRH Malayalam Extra" w:cs="BRH Malayalam Extra"/>
-                <w:color w:val="000000"/>
-                <w:sz w:val="32"/>
-                <w:szCs w:val="40"/>
-              </w:rPr>
-              <w:t>tx</w:t>
+              <w:t>x—jx (³§)¥tx</w:t>
             </w:r>
             <w:r>
               <w:rPr>
@@ -7071,19 +6659,8 @@
                 <w:sz w:val="32"/>
                 <w:szCs w:val="40"/>
               </w:rPr>
-              <w:t>)</w:t>
-            </w:r>
-            <w:proofErr w:type="gramStart"/>
-            <w:r>
-              <w:rPr>
-                <w:rFonts w:ascii="BRH Malayalam Extra" w:hAnsi="BRH Malayalam Extra" w:cs="BRH Malayalam Extra"/>
-                <w:color w:val="000000"/>
-                <w:sz w:val="32"/>
-                <w:szCs w:val="40"/>
-              </w:rPr>
-              <w:t>-  A</w:t>
-            </w:r>
-            <w:proofErr w:type="gramEnd"/>
+              <w:t>)-  A</w:t>
+            </w:r>
             <w:r>
               <w:rPr>
                 <w:rFonts w:ascii="BRH Malayalam Extra" w:hAnsi="BRH Malayalam Extra" w:cs="BRH Malayalam Extra"/>
@@ -7291,27 +6868,7 @@
                 <w:sz w:val="32"/>
                 <w:szCs w:val="40"/>
               </w:rPr>
-              <w:t>Zõ(³</w:t>
-            </w:r>
-            <w:proofErr w:type="gramStart"/>
-            <w:r>
-              <w:rPr>
-                <w:rFonts w:ascii="BRH Malayalam Extra" w:hAnsi="BRH Malayalam Extra" w:cs="BRH Malayalam Extra"/>
-                <w:color w:val="000000"/>
-                <w:sz w:val="32"/>
-                <w:szCs w:val="40"/>
-              </w:rPr>
-              <w:t>§)¥</w:t>
-            </w:r>
-            <w:proofErr w:type="gramEnd"/>
-            <w:r>
-              <w:rPr>
-                <w:rFonts w:ascii="BRH Malayalam Extra" w:hAnsi="BRH Malayalam Extra" w:cs="BRH Malayalam Extra"/>
-                <w:color w:val="000000"/>
-                <w:sz w:val="32"/>
-                <w:szCs w:val="40"/>
-              </w:rPr>
-              <w:t>tx</w:t>
+              <w:t>Zõ(³§)¥tx</w:t>
             </w:r>
             <w:r>
               <w:rPr>
@@ -7516,27 +7073,7 @@
                 <w:sz w:val="32"/>
                 <w:szCs w:val="40"/>
               </w:rPr>
-              <w:t>)</w:t>
-            </w:r>
-            <w:proofErr w:type="gramStart"/>
-            <w:r>
-              <w:rPr>
-                <w:rFonts w:ascii="BRH Malayalam Extra" w:hAnsi="BRH Malayalam Extra" w:cs="BRH Malayalam Extra"/>
-                <w:color w:val="000000"/>
-                <w:sz w:val="32"/>
-                <w:szCs w:val="40"/>
-              </w:rPr>
-              <w:t>-  CöÉx</w:t>
-            </w:r>
-            <w:proofErr w:type="gramEnd"/>
-            <w:r>
-              <w:rPr>
-                <w:rFonts w:ascii="BRH Malayalam Extra" w:hAnsi="BRH Malayalam Extra" w:cs="BRH Malayalam Extra"/>
-                <w:color w:val="000000"/>
-                <w:sz w:val="32"/>
-                <w:szCs w:val="40"/>
-              </w:rPr>
-              <w:t>—j | A</w:t>
+              <w:t>)-  CöÉx—j | A</w:t>
             </w:r>
             <w:r>
               <w:rPr>
@@ -7614,27 +7151,7 @@
                 <w:sz w:val="32"/>
                 <w:szCs w:val="40"/>
               </w:rPr>
-              <w:t>CöÉx—jx (³</w:t>
-            </w:r>
-            <w:proofErr w:type="gramStart"/>
-            <w:r>
-              <w:rPr>
-                <w:rFonts w:ascii="BRH Malayalam Extra" w:hAnsi="BRH Malayalam Extra" w:cs="BRH Malayalam Extra"/>
-                <w:color w:val="000000"/>
-                <w:sz w:val="32"/>
-                <w:szCs w:val="40"/>
-              </w:rPr>
-              <w:t>§)¥</w:t>
-            </w:r>
-            <w:proofErr w:type="gramEnd"/>
-            <w:r>
-              <w:rPr>
-                <w:rFonts w:ascii="BRH Malayalam Extra" w:hAnsi="BRH Malayalam Extra" w:cs="BRH Malayalam Extra"/>
-                <w:color w:val="000000"/>
-                <w:sz w:val="32"/>
-                <w:szCs w:val="40"/>
-              </w:rPr>
-              <w:t>tx</w:t>
+              <w:t>CöÉx—jx (³§)¥tx</w:t>
             </w:r>
             <w:r>
               <w:rPr>
@@ -7758,27 +7275,7 @@
                 <w:sz w:val="32"/>
                 <w:szCs w:val="40"/>
               </w:rPr>
-              <w:t>x—jx (³</w:t>
-            </w:r>
-            <w:proofErr w:type="gramStart"/>
-            <w:r>
-              <w:rPr>
-                <w:rFonts w:ascii="BRH Malayalam Extra" w:hAnsi="BRH Malayalam Extra" w:cs="BRH Malayalam Extra"/>
-                <w:color w:val="000000"/>
-                <w:sz w:val="32"/>
-                <w:szCs w:val="40"/>
-              </w:rPr>
-              <w:t>§)¥</w:t>
-            </w:r>
-            <w:proofErr w:type="gramEnd"/>
-            <w:r>
-              <w:rPr>
-                <w:rFonts w:ascii="BRH Malayalam Extra" w:hAnsi="BRH Malayalam Extra" w:cs="BRH Malayalam Extra"/>
-                <w:color w:val="000000"/>
-                <w:sz w:val="32"/>
-                <w:szCs w:val="40"/>
-              </w:rPr>
-              <w:t>tx</w:t>
+              <w:t>x—jx (³§)¥tx</w:t>
             </w:r>
             <w:r>
               <w:rPr>
@@ -7922,19 +7419,8 @@
                 <w:sz w:val="32"/>
                 <w:szCs w:val="40"/>
               </w:rPr>
-              <w:t>)</w:t>
-            </w:r>
-            <w:proofErr w:type="gramStart"/>
-            <w:r>
-              <w:rPr>
-                <w:rFonts w:ascii="BRH Malayalam Extra" w:hAnsi="BRH Malayalam Extra" w:cs="BRH Malayalam Extra"/>
-                <w:color w:val="000000"/>
-                <w:sz w:val="32"/>
-                <w:szCs w:val="40"/>
-              </w:rPr>
-              <w:t>-  A</w:t>
-            </w:r>
-            <w:proofErr w:type="gramEnd"/>
+              <w:t>)-  A</w:t>
+            </w:r>
             <w:r>
               <w:rPr>
                 <w:rFonts w:ascii="BRH Malayalam Extra" w:hAnsi="BRH Malayalam Extra" w:cs="BRH Malayalam Extra"/>
@@ -8142,27 +7628,7 @@
                 <w:sz w:val="32"/>
                 <w:szCs w:val="40"/>
               </w:rPr>
-              <w:t>Zõ(³</w:t>
-            </w:r>
-            <w:proofErr w:type="gramStart"/>
-            <w:r>
-              <w:rPr>
-                <w:rFonts w:ascii="BRH Malayalam Extra" w:hAnsi="BRH Malayalam Extra" w:cs="BRH Malayalam Extra"/>
-                <w:color w:val="000000"/>
-                <w:sz w:val="32"/>
-                <w:szCs w:val="40"/>
-              </w:rPr>
-              <w:t>§)¥</w:t>
-            </w:r>
-            <w:proofErr w:type="gramEnd"/>
-            <w:r>
-              <w:rPr>
-                <w:rFonts w:ascii="BRH Malayalam Extra" w:hAnsi="BRH Malayalam Extra" w:cs="BRH Malayalam Extra"/>
-                <w:color w:val="000000"/>
-                <w:sz w:val="32"/>
-                <w:szCs w:val="40"/>
-              </w:rPr>
-              <w:t>tx</w:t>
+              <w:t>Zõ(³§)¥tx</w:t>
             </w:r>
             <w:r>
               <w:rPr>
@@ -8371,19 +7837,8 @@
                 <w:sz w:val="32"/>
                 <w:szCs w:val="40"/>
               </w:rPr>
-              <w:t>)</w:t>
-            </w:r>
-            <w:proofErr w:type="gramStart"/>
-            <w:r>
-              <w:rPr>
-                <w:rFonts w:ascii="BRH Malayalam Extra" w:hAnsi="BRH Malayalam Extra" w:cs="BRH Malayalam Extra"/>
-                <w:color w:val="000000"/>
-                <w:sz w:val="32"/>
-                <w:szCs w:val="40"/>
-              </w:rPr>
-              <w:t>-  s</w:t>
-            </w:r>
-            <w:proofErr w:type="gramEnd"/>
+              <w:t>)-  s</w:t>
+            </w:r>
             <w:r>
               <w:rPr>
                 <w:rFonts w:ascii="BRH Malayalam Extra" w:hAnsi="BRH Malayalam Extra" w:cs="BRH Malayalam Extra"/>
@@ -8673,19 +8128,8 @@
                 <w:sz w:val="32"/>
                 <w:szCs w:val="40"/>
               </w:rPr>
-              <w:t>)</w:t>
-            </w:r>
-            <w:proofErr w:type="gramStart"/>
-            <w:r>
-              <w:rPr>
-                <w:rFonts w:ascii="BRH Malayalam Extra" w:hAnsi="BRH Malayalam Extra" w:cs="BRH Malayalam Extra"/>
-                <w:color w:val="000000"/>
-                <w:sz w:val="32"/>
-                <w:szCs w:val="40"/>
-              </w:rPr>
-              <w:t>-  s</w:t>
-            </w:r>
-            <w:proofErr w:type="gramEnd"/>
+              <w:t>)-  s</w:t>
+            </w:r>
             <w:r>
               <w:rPr>
                 <w:rFonts w:ascii="BRH Malayalam Extra" w:hAnsi="BRH Malayalam Extra" w:cs="BRH Malayalam Extra"/>
@@ -8980,27 +8424,7 @@
                 <w:sz w:val="32"/>
                 <w:szCs w:val="40"/>
               </w:rPr>
-              <w:t>)</w:t>
-            </w:r>
-            <w:proofErr w:type="gramStart"/>
-            <w:r>
-              <w:rPr>
-                <w:rFonts w:ascii="BRH Malayalam Extra" w:hAnsi="BRH Malayalam Extra" w:cs="BRH Malayalam Extra"/>
-                <w:color w:val="000000"/>
-                <w:sz w:val="32"/>
-                <w:szCs w:val="40"/>
-              </w:rPr>
-              <w:t>-  ¥</w:t>
-            </w:r>
-            <w:proofErr w:type="gramEnd"/>
-            <w:r>
-              <w:rPr>
-                <w:rFonts w:ascii="BRH Malayalam Extra" w:hAnsi="BRH Malayalam Extra" w:cs="BRH Malayalam Extra"/>
-                <w:color w:val="000000"/>
-                <w:sz w:val="32"/>
-                <w:szCs w:val="40"/>
-              </w:rPr>
-              <w:t>c</w:t>
+              <w:t>)-  ¥c</w:t>
             </w:r>
             <w:r>
               <w:rPr>
@@ -9349,27 +8773,7 @@
                 <w:sz w:val="32"/>
                 <w:szCs w:val="40"/>
               </w:rPr>
-              <w:t>)</w:t>
-            </w:r>
-            <w:proofErr w:type="gramStart"/>
-            <w:r>
-              <w:rPr>
-                <w:rFonts w:ascii="BRH Malayalam Extra" w:hAnsi="BRH Malayalam Extra" w:cs="BRH Malayalam Extra"/>
-                <w:color w:val="000000"/>
-                <w:sz w:val="32"/>
-                <w:szCs w:val="40"/>
-              </w:rPr>
-              <w:t>-  öqrç</w:t>
-            </w:r>
-            <w:proofErr w:type="gramEnd"/>
-            <w:r>
-              <w:rPr>
-                <w:rFonts w:ascii="BRH Malayalam Extra" w:hAnsi="BRH Malayalam Extra" w:cs="BRH Malayalam Extra"/>
-                <w:color w:val="000000"/>
-                <w:sz w:val="32"/>
-                <w:szCs w:val="40"/>
-              </w:rPr>
-              <w:t>§jx˜Z§ | e</w:t>
+              <w:t>)-  öqrç§jx˜Z§ | e</w:t>
             </w:r>
             <w:r>
               <w:rPr>
@@ -9661,27 +9065,7 @@
                 <w:sz w:val="32"/>
                 <w:szCs w:val="40"/>
               </w:rPr>
-              <w:t>)</w:t>
-            </w:r>
-            <w:proofErr w:type="gramStart"/>
-            <w:r>
-              <w:rPr>
-                <w:rFonts w:ascii="BRH Malayalam Extra" w:hAnsi="BRH Malayalam Extra" w:cs="BRH Malayalam Extra"/>
-                <w:color w:val="000000"/>
-                <w:sz w:val="32"/>
-                <w:szCs w:val="40"/>
-              </w:rPr>
-              <w:t>-  ¥</w:t>
-            </w:r>
-            <w:proofErr w:type="gramEnd"/>
-            <w:r>
-              <w:rPr>
-                <w:rFonts w:ascii="BRH Malayalam Extra" w:hAnsi="BRH Malayalam Extra" w:cs="BRH Malayalam Extra"/>
-                <w:color w:val="000000"/>
-                <w:sz w:val="32"/>
-                <w:szCs w:val="40"/>
-              </w:rPr>
-              <w:t>c</w:t>
+              <w:t>)-  ¥c</w:t>
             </w:r>
             <w:r>
               <w:rPr>
@@ -10038,17 +9422,7 @@
                 <w:sz w:val="32"/>
                 <w:szCs w:val="40"/>
               </w:rPr>
-              <w:t>)</w:t>
-            </w:r>
-            <w:proofErr w:type="gramStart"/>
-            <w:r>
-              <w:rPr>
-                <w:rFonts w:ascii="BRH Malayalam Extra" w:hAnsi="BRH Malayalam Extra" w:cs="BRH Malayalam Extra"/>
-                <w:color w:val="000000"/>
-                <w:sz w:val="32"/>
-                <w:szCs w:val="40"/>
-              </w:rPr>
-              <w:t xml:space="preserve">-  </w:t>
+              <w:t xml:space="preserve">)-  </w:t>
             </w:r>
             <w:r>
               <w:rPr>
@@ -10058,18 +9432,7 @@
                 <w:szCs w:val="32"/>
                 <w:lang w:bidi="hi-IN"/>
               </w:rPr>
-              <w:t>¤</w:t>
-            </w:r>
-            <w:proofErr w:type="gramEnd"/>
-            <w:r>
-              <w:rPr>
-                <w:rFonts w:ascii="BRH Malayalam" w:hAnsi="BRH Malayalam" w:cs="BRH Malayalam"/>
-                <w:color w:val="000000"/>
-                <w:sz w:val="32"/>
-                <w:szCs w:val="32"/>
-                <w:lang w:bidi="hi-IN"/>
-              </w:rPr>
-              <w:t>¤</w:t>
+              <w:t>¤¤</w:t>
             </w:r>
             <w:r>
               <w:rPr>
@@ -10375,19 +9738,8 @@
                 <w:sz w:val="32"/>
                 <w:szCs w:val="40"/>
               </w:rPr>
-              <w:t>)</w:t>
-            </w:r>
-            <w:proofErr w:type="gramStart"/>
-            <w:r>
-              <w:rPr>
-                <w:rFonts w:ascii="BRH Malayalam Extra" w:hAnsi="BRH Malayalam Extra" w:cs="BRH Malayalam Extra"/>
-                <w:color w:val="000000"/>
-                <w:sz w:val="32"/>
-                <w:szCs w:val="40"/>
-              </w:rPr>
-              <w:t>-  px</w:t>
-            </w:r>
-            <w:proofErr w:type="gramEnd"/>
+              <w:t>)-  px</w:t>
+            </w:r>
             <w:r>
               <w:rPr>
                 <w:rFonts w:ascii="BRH Malayalam Extra" w:hAnsi="BRH Malayalam Extra" w:cs="BRH Malayalam Extra"/>
@@ -10463,19 +9815,8 @@
                 <w:sz w:val="32"/>
                 <w:szCs w:val="40"/>
               </w:rPr>
-              <w:t xml:space="preserve">b§ </w:t>
-            </w:r>
-            <w:proofErr w:type="gramStart"/>
-            <w:r>
-              <w:rPr>
-                <w:rFonts w:ascii="BRH Malayalam Extra" w:hAnsi="BRH Malayalam Extra" w:cs="BRH Malayalam Extra"/>
-                <w:color w:val="000000"/>
-                <w:sz w:val="32"/>
-                <w:szCs w:val="40"/>
-              </w:rPr>
-              <w:t>pª.r</w:t>
-            </w:r>
-            <w:proofErr w:type="gramEnd"/>
+              <w:t>b§ pª.r</w:t>
+            </w:r>
             <w:r>
               <w:rPr>
                 <w:rFonts w:ascii="BRH Malayalam Extra" w:hAnsi="BRH Malayalam Extra" w:cs="BRH Malayalam Extra"/>
@@ -10510,19 +9851,8 @@
                 <w:sz w:val="32"/>
                 <w:szCs w:val="40"/>
               </w:rPr>
-              <w:t xml:space="preserve">. </w:t>
-            </w:r>
-            <w:proofErr w:type="gramStart"/>
-            <w:r>
-              <w:rPr>
-                <w:rFonts w:ascii="BRH Malayalam Extra" w:hAnsi="BRH Malayalam Extra" w:cs="BRH Malayalam Extra"/>
-                <w:color w:val="000000"/>
-                <w:sz w:val="32"/>
-                <w:szCs w:val="40"/>
-              </w:rPr>
-              <w:t>pª.r</w:t>
-            </w:r>
-            <w:proofErr w:type="gramEnd"/>
+              <w:t>. pª.r</w:t>
+            </w:r>
             <w:r>
               <w:rPr>
                 <w:rFonts w:ascii="BRH Malayalam Extra" w:hAnsi="BRH Malayalam Extra" w:cs="BRH Malayalam Extra"/>
@@ -10594,27 +9924,7 @@
                 <w:sz w:val="32"/>
                 <w:szCs w:val="40"/>
               </w:rPr>
-              <w:t xml:space="preserve">b§ </w:t>
-            </w:r>
-            <w:proofErr w:type="gramStart"/>
-            <w:r>
-              <w:rPr>
-                <w:rFonts w:ascii="BRH Malayalam Extra" w:hAnsi="BRH Malayalam Extra" w:cs="BRH Malayalam Extra"/>
-                <w:color w:val="000000"/>
-                <w:sz w:val="32"/>
-                <w:szCs w:val="40"/>
-              </w:rPr>
-              <w:t>pª.rË</w:t>
-            </w:r>
-            <w:proofErr w:type="gramEnd"/>
-            <w:r>
-              <w:rPr>
-                <w:rFonts w:ascii="BRH Malayalam Extra" w:hAnsi="BRH Malayalam Extra" w:cs="BRH Malayalam Extra"/>
-                <w:color w:val="000000"/>
-                <w:sz w:val="32"/>
-                <w:szCs w:val="40"/>
-              </w:rPr>
-              <w:t xml:space="preserve">§— | </w:t>
+              <w:t xml:space="preserve">b§ pª.rË§— | </w:t>
             </w:r>
           </w:p>
         </w:tc>
@@ -10746,19 +10056,8 @@
                 <w:sz w:val="32"/>
                 <w:szCs w:val="40"/>
               </w:rPr>
-              <w:t>)</w:t>
-            </w:r>
-            <w:proofErr w:type="gramStart"/>
-            <w:r>
-              <w:rPr>
-                <w:rFonts w:ascii="BRH Malayalam Extra" w:hAnsi="BRH Malayalam Extra" w:cs="BRH Malayalam Extra"/>
-                <w:color w:val="000000"/>
-                <w:sz w:val="32"/>
-                <w:szCs w:val="40"/>
-              </w:rPr>
-              <w:t>-  px</w:t>
-            </w:r>
-            <w:proofErr w:type="gramEnd"/>
+              <w:t>)-  px</w:t>
+            </w:r>
             <w:r>
               <w:rPr>
                 <w:rFonts w:ascii="BRH Malayalam Extra" w:hAnsi="BRH Malayalam Extra" w:cs="BRH Malayalam Extra"/>
@@ -10834,19 +10133,8 @@
                 <w:sz w:val="32"/>
                 <w:szCs w:val="40"/>
               </w:rPr>
-              <w:t xml:space="preserve">b§ </w:t>
-            </w:r>
-            <w:proofErr w:type="gramStart"/>
-            <w:r>
-              <w:rPr>
-                <w:rFonts w:ascii="BRH Malayalam Extra" w:hAnsi="BRH Malayalam Extra" w:cs="BRH Malayalam Extra"/>
-                <w:color w:val="000000"/>
-                <w:sz w:val="32"/>
-                <w:szCs w:val="40"/>
-              </w:rPr>
-              <w:t>pª.r</w:t>
-            </w:r>
-            <w:proofErr w:type="gramEnd"/>
+              <w:t>b§ pª.r</w:t>
+            </w:r>
             <w:r>
               <w:rPr>
                 <w:rFonts w:ascii="BRH Malayalam Extra" w:hAnsi="BRH Malayalam Extra" w:cs="BRH Malayalam Extra"/>
@@ -10881,17 +10169,7 @@
                 <w:sz w:val="32"/>
                 <w:szCs w:val="40"/>
               </w:rPr>
-              <w:t xml:space="preserve">. </w:t>
-            </w:r>
-            <w:proofErr w:type="gramStart"/>
-            <w:r>
-              <w:rPr>
-                <w:rFonts w:ascii="BRH Malayalam Extra" w:hAnsi="BRH Malayalam Extra" w:cs="BRH Malayalam Extra"/>
-                <w:color w:val="000000"/>
-                <w:sz w:val="32"/>
-                <w:szCs w:val="40"/>
-              </w:rPr>
-              <w:t>pª.</w:t>
+              <w:t>. pª.</w:t>
             </w:r>
             <w:r>
               <w:rPr>
@@ -10901,18 +10179,7 @@
                 <w:szCs w:val="40"/>
                 <w:highlight w:val="green"/>
               </w:rPr>
-              <w:t>r</w:t>
-            </w:r>
-            <w:proofErr w:type="gramEnd"/>
-            <w:r>
-              <w:rPr>
-                <w:rFonts w:ascii="BRH Malayalam Extra" w:hAnsi="BRH Malayalam Extra" w:cs="BRH Malayalam Extra"/>
-                <w:color w:val="000000"/>
-                <w:sz w:val="32"/>
-                <w:szCs w:val="40"/>
-                <w:highlight w:val="green"/>
-              </w:rPr>
-              <w:t>—©.</w:t>
+              <w:t>r—©.</w:t>
             </w:r>
             <w:r>
               <w:rPr>
@@ -10975,27 +10242,7 @@
                 <w:sz w:val="32"/>
                 <w:szCs w:val="40"/>
               </w:rPr>
-              <w:t xml:space="preserve">b§ </w:t>
-            </w:r>
-            <w:proofErr w:type="gramStart"/>
-            <w:r>
-              <w:rPr>
-                <w:rFonts w:ascii="BRH Malayalam Extra" w:hAnsi="BRH Malayalam Extra" w:cs="BRH Malayalam Extra"/>
-                <w:color w:val="000000"/>
-                <w:sz w:val="32"/>
-                <w:szCs w:val="40"/>
-              </w:rPr>
-              <w:t>pª.rË</w:t>
-            </w:r>
-            <w:proofErr w:type="gramEnd"/>
-            <w:r>
-              <w:rPr>
-                <w:rFonts w:ascii="BRH Malayalam Extra" w:hAnsi="BRH Malayalam Extra" w:cs="BRH Malayalam Extra"/>
-                <w:color w:val="000000"/>
-                <w:sz w:val="32"/>
-                <w:szCs w:val="40"/>
-              </w:rPr>
-              <w:t xml:space="preserve">§— | </w:t>
+              <w:t xml:space="preserve">b§ pª.rË§— | </w:t>
             </w:r>
           </w:p>
         </w:tc>
@@ -11131,27 +10378,7 @@
                 <w:sz w:val="32"/>
                 <w:szCs w:val="40"/>
               </w:rPr>
-              <w:t>)</w:t>
-            </w:r>
-            <w:proofErr w:type="gramStart"/>
-            <w:r>
-              <w:rPr>
-                <w:rFonts w:ascii="BRH Malayalam Extra" w:hAnsi="BRH Malayalam Extra" w:cs="BRH Malayalam Extra"/>
-                <w:color w:val="000000"/>
-                <w:sz w:val="32"/>
-                <w:szCs w:val="40"/>
-              </w:rPr>
-              <w:t>-  ¤</w:t>
-            </w:r>
-            <w:proofErr w:type="gramEnd"/>
-            <w:r>
-              <w:rPr>
-                <w:rFonts w:ascii="BRH Malayalam Extra" w:hAnsi="BRH Malayalam Extra" w:cs="BRH Malayalam Extra"/>
-                <w:color w:val="000000"/>
-                <w:sz w:val="32"/>
-                <w:szCs w:val="40"/>
-              </w:rPr>
-              <w:t>¤p | Bt¡—</w:t>
+              <w:t>)-  ¤¤p | Bt¡—</w:t>
             </w:r>
             <w:r>
               <w:rPr>
@@ -11413,27 +10640,7 @@
                 <w:sz w:val="32"/>
                 <w:szCs w:val="40"/>
               </w:rPr>
-              <w:t>)</w:t>
-            </w:r>
-            <w:proofErr w:type="gramStart"/>
-            <w:r>
-              <w:rPr>
-                <w:rFonts w:ascii="BRH Malayalam Extra" w:hAnsi="BRH Malayalam Extra" w:cs="BRH Malayalam Extra"/>
-                <w:color w:val="000000"/>
-                <w:sz w:val="32"/>
-                <w:szCs w:val="40"/>
-              </w:rPr>
-              <w:t>-  Bt</w:t>
-            </w:r>
-            <w:proofErr w:type="gramEnd"/>
-            <w:r>
-              <w:rPr>
-                <w:rFonts w:ascii="BRH Malayalam Extra" w:hAnsi="BRH Malayalam Extra" w:cs="BRH Malayalam Extra"/>
-                <w:color w:val="000000"/>
-                <w:sz w:val="32"/>
-                <w:szCs w:val="40"/>
-              </w:rPr>
-              <w:t>¡—Z</w:t>
+              <w:t>)-  Bt¡—Z</w:t>
             </w:r>
             <w:r>
               <w:rPr>
@@ -11740,27 +10947,7 @@
                 <w:sz w:val="32"/>
                 <w:szCs w:val="40"/>
               </w:rPr>
-              <w:t>)</w:t>
-            </w:r>
-            <w:proofErr w:type="gramStart"/>
-            <w:r>
-              <w:rPr>
-                <w:rFonts w:ascii="BRH Malayalam Extra" w:hAnsi="BRH Malayalam Extra" w:cs="BRH Malayalam Extra"/>
-                <w:color w:val="000000"/>
-                <w:sz w:val="32"/>
-                <w:szCs w:val="40"/>
-              </w:rPr>
-              <w:t>-  Bt</w:t>
-            </w:r>
-            <w:proofErr w:type="gramEnd"/>
-            <w:r>
-              <w:rPr>
-                <w:rFonts w:ascii="BRH Malayalam Extra" w:hAnsi="BRH Malayalam Extra" w:cs="BRH Malayalam Extra"/>
-                <w:color w:val="000000"/>
-                <w:sz w:val="32"/>
-                <w:szCs w:val="40"/>
-              </w:rPr>
-              <w:t>¡—Z</w:t>
+              <w:t>)-  Bt¡—Z</w:t>
             </w:r>
             <w:r>
               <w:rPr>
@@ -11988,27 +11175,7 @@
                 <w:sz w:val="32"/>
                 <w:szCs w:val="40"/>
               </w:rPr>
-              <w:t>)</w:t>
-            </w:r>
-            <w:proofErr w:type="gramStart"/>
-            <w:r>
-              <w:rPr>
-                <w:rFonts w:ascii="BRH Malayalam Extra" w:hAnsi="BRH Malayalam Extra" w:cs="BRH Malayalam Extra"/>
-                <w:color w:val="000000"/>
-                <w:sz w:val="32"/>
-                <w:szCs w:val="40"/>
-              </w:rPr>
-              <w:t>-  ¤</w:t>
-            </w:r>
-            <w:proofErr w:type="gramEnd"/>
-            <w:r>
-              <w:rPr>
-                <w:rFonts w:ascii="BRH Malayalam Extra" w:hAnsi="BRH Malayalam Extra" w:cs="BRH Malayalam Extra"/>
-                <w:color w:val="000000"/>
-                <w:sz w:val="32"/>
-                <w:szCs w:val="40"/>
-              </w:rPr>
-              <w:t>¤p | Bt¡—</w:t>
+              <w:t>)-  ¤¤p | Bt¡—</w:t>
             </w:r>
             <w:r>
               <w:rPr>
@@ -12262,27 +11429,7 @@
                 <w:sz w:val="32"/>
                 <w:szCs w:val="40"/>
               </w:rPr>
-              <w:t>)</w:t>
-            </w:r>
-            <w:proofErr w:type="gramStart"/>
-            <w:r>
-              <w:rPr>
-                <w:rFonts w:ascii="BRH Malayalam Extra" w:hAnsi="BRH Malayalam Extra" w:cs="BRH Malayalam Extra"/>
-                <w:color w:val="000000"/>
-                <w:sz w:val="32"/>
-                <w:szCs w:val="40"/>
-              </w:rPr>
-              <w:t>-  Bt</w:t>
-            </w:r>
-            <w:proofErr w:type="gramEnd"/>
-            <w:r>
-              <w:rPr>
-                <w:rFonts w:ascii="BRH Malayalam Extra" w:hAnsi="BRH Malayalam Extra" w:cs="BRH Malayalam Extra"/>
-                <w:color w:val="000000"/>
-                <w:sz w:val="32"/>
-                <w:szCs w:val="40"/>
-              </w:rPr>
-              <w:t>¡—Z</w:t>
+              <w:t>)-  Bt¡—Z</w:t>
             </w:r>
             <w:r>
               <w:rPr>
@@ -12590,27 +11737,7 @@
                 <w:sz w:val="32"/>
                 <w:szCs w:val="40"/>
               </w:rPr>
-              <w:t>)</w:t>
-            </w:r>
-            <w:proofErr w:type="gramStart"/>
-            <w:r>
-              <w:rPr>
-                <w:rFonts w:ascii="BRH Malayalam Extra" w:hAnsi="BRH Malayalam Extra" w:cs="BRH Malayalam Extra"/>
-                <w:color w:val="000000"/>
-                <w:sz w:val="32"/>
-                <w:szCs w:val="40"/>
-              </w:rPr>
-              <w:t>-  Bt</w:t>
-            </w:r>
-            <w:proofErr w:type="gramEnd"/>
-            <w:r>
-              <w:rPr>
-                <w:rFonts w:ascii="BRH Malayalam Extra" w:hAnsi="BRH Malayalam Extra" w:cs="BRH Malayalam Extra"/>
-                <w:color w:val="000000"/>
-                <w:sz w:val="32"/>
-                <w:szCs w:val="40"/>
-              </w:rPr>
-              <w:t>¡—Z</w:t>
+              <w:t>)-  Bt¡—Z</w:t>
             </w:r>
             <w:r>
               <w:rPr>
@@ -12842,27 +11969,7 @@
                 <w:sz w:val="32"/>
                 <w:szCs w:val="40"/>
               </w:rPr>
-              <w:t>)</w:t>
-            </w:r>
-            <w:proofErr w:type="gramStart"/>
-            <w:r>
-              <w:rPr>
-                <w:rFonts w:ascii="BRH Malayalam Extra" w:hAnsi="BRH Malayalam Extra" w:cs="BRH Malayalam Extra"/>
-                <w:color w:val="000000"/>
-                <w:sz w:val="32"/>
-                <w:szCs w:val="40"/>
-              </w:rPr>
-              <w:t>-  Ap</w:t>
-            </w:r>
-            <w:proofErr w:type="gramEnd"/>
-            <w:r>
-              <w:rPr>
-                <w:rFonts w:ascii="BRH Malayalam Extra" w:hAnsi="BRH Malayalam Extra" w:cs="BRH Malayalam Extra"/>
-                <w:color w:val="000000"/>
-                <w:sz w:val="32"/>
-                <w:szCs w:val="40"/>
-              </w:rPr>
-              <w:t xml:space="preserve">—k¡¤¤Æõ || </w:t>
+              <w:t xml:space="preserve">)-  Ap—k¡¤¤Æõ || </w:t>
             </w:r>
           </w:p>
           <w:p>
@@ -13082,27 +12189,7 @@
                 <w:sz w:val="32"/>
                 <w:szCs w:val="40"/>
               </w:rPr>
-              <w:t>)</w:t>
-            </w:r>
-            <w:proofErr w:type="gramStart"/>
-            <w:r>
-              <w:rPr>
-                <w:rFonts w:ascii="BRH Malayalam Extra" w:hAnsi="BRH Malayalam Extra" w:cs="BRH Malayalam Extra"/>
-                <w:color w:val="000000"/>
-                <w:sz w:val="32"/>
-                <w:szCs w:val="40"/>
-              </w:rPr>
-              <w:t>-  Ap</w:t>
-            </w:r>
-            <w:proofErr w:type="gramEnd"/>
-            <w:r>
-              <w:rPr>
-                <w:rFonts w:ascii="BRH Malayalam Extra" w:hAnsi="BRH Malayalam Extra" w:cs="BRH Malayalam Extra"/>
-                <w:color w:val="000000"/>
-                <w:sz w:val="32"/>
-                <w:szCs w:val="40"/>
-              </w:rPr>
-              <w:t xml:space="preserve">—k¡¤¤Æõ || </w:t>
+              <w:t xml:space="preserve">)-  Ap—k¡¤¤Æõ || </w:t>
             </w:r>
           </w:p>
           <w:p>
@@ -13337,19 +12424,8 @@
                 <w:sz w:val="32"/>
                 <w:szCs w:val="40"/>
               </w:rPr>
-              <w:t>)</w:t>
-            </w:r>
-            <w:proofErr w:type="gramStart"/>
-            <w:r>
-              <w:rPr>
-                <w:rFonts w:ascii="BRH Malayalam Extra" w:hAnsi="BRH Malayalam Extra" w:cs="BRH Malayalam Extra"/>
-                <w:color w:val="000000"/>
-                <w:sz w:val="32"/>
-                <w:szCs w:val="40"/>
-              </w:rPr>
-              <w:t>-  B</w:t>
-            </w:r>
-            <w:proofErr w:type="gramEnd"/>
+              <w:t>)-  B</w:t>
+            </w:r>
             <w:r>
               <w:rPr>
                 <w:rFonts w:ascii="BRH Malayalam Extra" w:hAnsi="BRH Malayalam Extra" w:cs="BRH Malayalam Extra"/>
@@ -13669,27 +12745,7 @@
                 <w:sz w:val="32"/>
                 <w:szCs w:val="40"/>
               </w:rPr>
-              <w:t>)</w:t>
-            </w:r>
-            <w:proofErr w:type="gramStart"/>
-            <w:r>
-              <w:rPr>
-                <w:rFonts w:ascii="BRH Malayalam Extra" w:hAnsi="BRH Malayalam Extra" w:cs="BRH Malayalam Extra"/>
-                <w:color w:val="000000"/>
-                <w:sz w:val="32"/>
-                <w:szCs w:val="40"/>
-              </w:rPr>
-              <w:t>-  dõO</w:t>
-            </w:r>
-            <w:proofErr w:type="gramEnd"/>
-            <w:r>
-              <w:rPr>
-                <w:rFonts w:ascii="BRH Malayalam Extra" w:hAnsi="BRH Malayalam Extra" w:cs="BRH Malayalam Extra"/>
-                <w:color w:val="000000"/>
-                <w:sz w:val="32"/>
-                <w:szCs w:val="40"/>
-              </w:rPr>
-              <w:t>§— | k</w:t>
+              <w:t>)-  dõO§— | k</w:t>
             </w:r>
             <w:r>
               <w:rPr>
@@ -13979,19 +13035,8 @@
                 <w:sz w:val="32"/>
                 <w:szCs w:val="40"/>
               </w:rPr>
-              <w:t>)</w:t>
-            </w:r>
-            <w:proofErr w:type="gramStart"/>
-            <w:r>
-              <w:rPr>
-                <w:rFonts w:ascii="BRH Malayalam Extra" w:hAnsi="BRH Malayalam Extra" w:cs="BRH Malayalam Extra"/>
-                <w:color w:val="000000"/>
-                <w:sz w:val="32"/>
-                <w:szCs w:val="40"/>
-              </w:rPr>
-              <w:t>-  B</w:t>
-            </w:r>
-            <w:proofErr w:type="gramEnd"/>
+              <w:t>)-  B</w:t>
+            </w:r>
             <w:r>
               <w:rPr>
                 <w:rFonts w:ascii="BRH Malayalam Extra" w:hAnsi="BRH Malayalam Extra" w:cs="BRH Malayalam Extra"/>
@@ -14105,7 +13150,6 @@
               </w:rPr>
               <w:t>–</w:t>
             </w:r>
-            <w:proofErr w:type="gramStart"/>
             <w:r>
               <w:rPr>
                 <w:rFonts w:ascii="BRH Malayalam Extra" w:hAnsi="BRH Malayalam Extra" w:cs="BRH Malayalam Extra"/>
@@ -14133,18 +13177,7 @@
                 <w:szCs w:val="40"/>
                 <w:highlight w:val="green"/>
               </w:rPr>
-              <w:t>O</w:t>
-            </w:r>
-            <w:proofErr w:type="gramEnd"/>
-            <w:r>
-              <w:rPr>
-                <w:rFonts w:ascii="BRH Malayalam Extra" w:hAnsi="BRH Malayalam Extra" w:cs="BRH Malayalam Extra"/>
-                <w:color w:val="000000"/>
-                <w:sz w:val="32"/>
-                <w:szCs w:val="40"/>
-                <w:highlight w:val="green"/>
-              </w:rPr>
-              <w:t>§</w:t>
+              <w:t>O§</w:t>
             </w:r>
             <w:r>
               <w:rPr>
@@ -14342,27 +13375,7 @@
                 <w:sz w:val="32"/>
                 <w:szCs w:val="40"/>
               </w:rPr>
-              <w:t>)</w:t>
-            </w:r>
-            <w:proofErr w:type="gramStart"/>
-            <w:r>
-              <w:rPr>
-                <w:rFonts w:ascii="BRH Malayalam Extra" w:hAnsi="BRH Malayalam Extra" w:cs="BRH Malayalam Extra"/>
-                <w:color w:val="000000"/>
-                <w:sz w:val="32"/>
-                <w:szCs w:val="40"/>
-              </w:rPr>
-              <w:t>-  dõO</w:t>
-            </w:r>
-            <w:proofErr w:type="gramEnd"/>
-            <w:r>
-              <w:rPr>
-                <w:rFonts w:ascii="BRH Malayalam Extra" w:hAnsi="BRH Malayalam Extra" w:cs="BRH Malayalam Extra"/>
-                <w:color w:val="000000"/>
-                <w:sz w:val="32"/>
-                <w:szCs w:val="40"/>
-              </w:rPr>
-              <w:t>§— | k</w:t>
+              <w:t>)-  dõO§— | k</w:t>
             </w:r>
             <w:r>
               <w:rPr>
@@ -14476,7 +13489,6 @@
               </w:rPr>
               <w:t>–</w:t>
             </w:r>
-            <w:proofErr w:type="gramStart"/>
             <w:r>
               <w:rPr>
                 <w:rFonts w:ascii="BRH Malayalam Extra" w:hAnsi="BRH Malayalam Extra" w:cs="BRH Malayalam Extra"/>
@@ -14506,7 +13518,6 @@
               </w:rPr>
               <w:t>O</w:t>
             </w:r>
-            <w:proofErr w:type="gramEnd"/>
             <w:r>
               <w:rPr>
                 <w:rFonts w:ascii="BRH Malayalam Extra" w:hAnsi="BRH Malayalam Extra" w:cs="BRH Malayalam Extra"/>
@@ -14686,19 +13697,8 @@
                 <w:sz w:val="32"/>
                 <w:szCs w:val="40"/>
               </w:rPr>
-              <w:t>)</w:t>
-            </w:r>
-            <w:proofErr w:type="gramStart"/>
-            <w:r>
-              <w:rPr>
-                <w:rFonts w:ascii="BRH Malayalam Extra" w:hAnsi="BRH Malayalam Extra" w:cs="BRH Malayalam Extra"/>
-                <w:color w:val="000000"/>
-                <w:sz w:val="32"/>
-                <w:szCs w:val="40"/>
-              </w:rPr>
-              <w:t>-  j</w:t>
-            </w:r>
-            <w:proofErr w:type="gramEnd"/>
+              <w:t>)-  j</w:t>
+            </w:r>
             <w:r>
               <w:rPr>
                 <w:rFonts w:ascii="BRH Malayalam Extra" w:hAnsi="BRH Malayalam Extra" w:cs="BRH Malayalam Extra"/>
@@ -15069,19 +14069,8 @@
                 <w:sz w:val="32"/>
                 <w:szCs w:val="40"/>
               </w:rPr>
-              <w:t>)</w:t>
-            </w:r>
-            <w:proofErr w:type="gramStart"/>
-            <w:r>
-              <w:rPr>
-                <w:rFonts w:ascii="BRH Malayalam Extra" w:hAnsi="BRH Malayalam Extra" w:cs="BRH Malayalam Extra"/>
-                <w:color w:val="000000"/>
-                <w:sz w:val="32"/>
-                <w:szCs w:val="40"/>
-              </w:rPr>
-              <w:t>-  j</w:t>
-            </w:r>
-            <w:proofErr w:type="gramEnd"/>
+              <w:t>)-  j</w:t>
+            </w:r>
             <w:r>
               <w:rPr>
                 <w:rFonts w:ascii="BRH Malayalam Extra" w:hAnsi="BRH Malayalam Extra" w:cs="BRH Malayalam Extra"/>
@@ -15456,27 +14445,7 @@
                 <w:sz w:val="32"/>
                 <w:szCs w:val="40"/>
               </w:rPr>
-              <w:t>)</w:t>
-            </w:r>
-            <w:proofErr w:type="gramStart"/>
-            <w:r>
-              <w:rPr>
-                <w:rFonts w:ascii="BRH Malayalam Extra" w:hAnsi="BRH Malayalam Extra" w:cs="BRH Malayalam Extra"/>
-                <w:color w:val="000000"/>
-                <w:sz w:val="32"/>
-                <w:szCs w:val="40"/>
-              </w:rPr>
-              <w:t>-  eyg</w:t>
-            </w:r>
-            <w:proofErr w:type="gramEnd"/>
-            <w:r>
-              <w:rPr>
-                <w:rFonts w:ascii="BRH Malayalam Extra" w:hAnsi="BRH Malayalam Extra" w:cs="BRH Malayalam Extra"/>
-                <w:color w:val="000000"/>
-                <w:sz w:val="32"/>
-                <w:szCs w:val="40"/>
-              </w:rPr>
-              <w:t>—Çy ||</w:t>
+              <w:t>)-  eyg—Çy ||</w:t>
             </w:r>
           </w:p>
           <w:p>
@@ -15686,27 +14655,7 @@
                 <w:sz w:val="32"/>
                 <w:szCs w:val="40"/>
               </w:rPr>
-              <w:t>)</w:t>
-            </w:r>
-            <w:proofErr w:type="gramStart"/>
-            <w:r>
-              <w:rPr>
-                <w:rFonts w:ascii="BRH Malayalam Extra" w:hAnsi="BRH Malayalam Extra" w:cs="BRH Malayalam Extra"/>
-                <w:color w:val="000000"/>
-                <w:sz w:val="32"/>
-                <w:szCs w:val="40"/>
-              </w:rPr>
-              <w:t>-  eyg</w:t>
-            </w:r>
-            <w:proofErr w:type="gramEnd"/>
-            <w:r>
-              <w:rPr>
-                <w:rFonts w:ascii="BRH Malayalam Extra" w:hAnsi="BRH Malayalam Extra" w:cs="BRH Malayalam Extra"/>
-                <w:color w:val="000000"/>
-                <w:sz w:val="32"/>
-                <w:szCs w:val="40"/>
-              </w:rPr>
-              <w:t>—Çy ||</w:t>
+              <w:t>)-  eyg—Çy ||</w:t>
             </w:r>
           </w:p>
           <w:p>
@@ -15911,19 +14860,8 @@
                 <w:sz w:val="32"/>
                 <w:szCs w:val="40"/>
               </w:rPr>
-              <w:t>)</w:t>
-            </w:r>
-            <w:proofErr w:type="gramStart"/>
-            <w:r>
-              <w:rPr>
-                <w:rFonts w:ascii="BRH Malayalam Extra" w:hAnsi="BRH Malayalam Extra" w:cs="BRH Malayalam Extra"/>
-                <w:color w:val="000000"/>
-                <w:sz w:val="32"/>
-                <w:szCs w:val="40"/>
-              </w:rPr>
-              <w:t>-  t</w:t>
-            </w:r>
-            <w:proofErr w:type="gramEnd"/>
+              <w:t>)-  t</w:t>
+            </w:r>
             <w:r>
               <w:rPr>
                 <w:rFonts w:ascii="BRH Malayalam Extra" w:hAnsi="BRH Malayalam Extra" w:cs="BRH Malayalam Extra"/>
@@ -16232,19 +15170,8 @@
                 <w:sz w:val="32"/>
                 <w:szCs w:val="40"/>
               </w:rPr>
-              <w:t>)</w:t>
-            </w:r>
-            <w:proofErr w:type="gramStart"/>
-            <w:r>
-              <w:rPr>
-                <w:rFonts w:ascii="BRH Malayalam Extra" w:hAnsi="BRH Malayalam Extra" w:cs="BRH Malayalam Extra"/>
-                <w:color w:val="000000"/>
-                <w:sz w:val="32"/>
-                <w:szCs w:val="40"/>
-              </w:rPr>
-              <w:t>-  t</w:t>
-            </w:r>
-            <w:proofErr w:type="gramEnd"/>
+              <w:t>)-  t</w:t>
+            </w:r>
             <w:r>
               <w:rPr>
                 <w:rFonts w:ascii="BRH Malayalam Extra" w:hAnsi="BRH Malayalam Extra" w:cs="BRH Malayalam Extra"/>
@@ -18644,7 +17571,7 @@
           <w:szCs w:val="32"/>
           <w:u w:val="single"/>
         </w:rPr>
-        <w:t>Ghanam</w:t>
+        <w:t>Jatai</w:t>
       </w:r>
       <w:r>
         <w:rPr>
@@ -18755,27 +17682,7 @@
           <w:sz w:val="28"/>
           <w:szCs w:val="32"/>
         </w:rPr>
-        <w:t>(</w:t>
-      </w:r>
-      <w:proofErr w:type="gramStart"/>
-      <w:r>
-        <w:rPr>
-          <w:b/>
-          <w:bCs/>
-          <w:sz w:val="28"/>
-          <w:szCs w:val="32"/>
-        </w:rPr>
-        <w:t>ignore</w:t>
-      </w:r>
-      <w:proofErr w:type="gramEnd"/>
-      <w:r>
-        <w:rPr>
-          <w:b/>
-          <w:bCs/>
-          <w:sz w:val="28"/>
-          <w:szCs w:val="32"/>
-        </w:rPr>
-        <w:t xml:space="preserve"> those which are already incorporated in your book’s version and date)</w:t>
+        <w:t>(ignore those which are already incorporated in your book’s version and date)</w:t>
       </w:r>
     </w:p>
     <w:tbl>

</xml_diff>